<commit_message>
docx edited and makefile created
</commit_message>
<xml_diff>
--- a/shell.docx
+++ b/shell.docx
@@ -13,66 +13,86 @@
       </w:pPr>
       <w:r>
         <w:rPr>
+          <w:rFonts w:ascii="FreeSans" w:hAnsi="FreeSans"/>
+          <w:sz w:val="45"/>
+        </w:rPr>
+        <w:t>Assignment 0 - Part 2</w:t>
+      </w:r>
+    </w:p>
+    <w:p>
+      <w:pPr>
+        <w:pStyle w:val="Normal"/>
+        <w:jc w:val="left"/>
+        <w:rPr>
+          <w:rFonts w:ascii="FreeSans" w:hAnsi="FreeSans"/>
+          <w:sz w:val="30"/>
+          <w:szCs w:val="30"/>
+        </w:rPr>
+      </w:pPr>
+      <w:r>
+        <w:rPr>
+          <w:rFonts w:ascii="FreeSans" w:hAnsi="FreeSans"/>
+          <w:sz w:val="30"/>
+          <w:szCs w:val="30"/>
+        </w:rPr>
+      </w:r>
+    </w:p>
+    <w:p>
+      <w:pPr>
+        <w:pStyle w:val="Normal"/>
+        <w:jc w:val="left"/>
+        <w:rPr>
+          <w:rFonts w:ascii="FreeSans" w:hAnsi="FreeSans"/>
+          <w:b/>
+          <w:b/>
+          <w:bCs/>
+        </w:rPr>
+      </w:pPr>
+      <w:r>
+        <w:rPr>
+          <w:rFonts w:ascii="FreeSans" w:hAnsi="FreeSans"/>
+          <w:b/>
+          <w:bCs/>
+          <w:sz w:val="30"/>
+          <w:szCs w:val="30"/>
+        </w:rPr>
+        <w:t>Assumtion</w:t>
+      </w:r>
+    </w:p>
+    <w:p>
+      <w:pPr>
+        <w:pStyle w:val="Normal"/>
+        <w:jc w:val="left"/>
+        <w:rPr>
           <w:rFonts w:ascii="sans-serif" w:hAnsi="sans-serif"/>
-          <w:sz w:val="45"/>
-        </w:rPr>
-        <w:t>Assignment 0 - Part 2</w:t>
-      </w:r>
-    </w:p>
-    <w:p>
-      <w:pPr>
-        <w:pStyle w:val="Normal"/>
-        <w:jc w:val="left"/>
-        <w:rPr>
-          <w:rFonts w:ascii="sans-serif" w:hAnsi="sans-serif"/>
-          <w:sz w:val="30"/>
-          <w:szCs w:val="30"/>
-        </w:rPr>
-      </w:pPr>
-      <w:r>
-        <w:rPr>
-          <w:rFonts w:ascii="sans-serif" w:hAnsi="sans-serif"/>
-          <w:sz w:val="30"/>
-          <w:szCs w:val="30"/>
-        </w:rPr>
-      </w:r>
-    </w:p>
-    <w:p>
-      <w:pPr>
-        <w:pStyle w:val="Normal"/>
-        <w:jc w:val="left"/>
-        <w:rPr>
-          <w:rFonts w:ascii="sans-serif" w:hAnsi="sans-serif"/>
-          <w:sz w:val="30"/>
-          <w:szCs w:val="30"/>
-        </w:rPr>
-      </w:pPr>
-      <w:r>
-        <w:rPr>
-          <w:rFonts w:ascii="sans-serif" w:hAnsi="sans-serif"/>
-          <w:sz w:val="30"/>
-          <w:szCs w:val="30"/>
-        </w:rPr>
-        <w:t>I assumed that max length of command will be of 100 characters and my shell will only handle commands :-</w:t>
-      </w:r>
-    </w:p>
-    <w:p>
-      <w:pPr>
-        <w:pStyle w:val="Normal"/>
-        <w:jc w:val="left"/>
-        <w:rPr>
-          <w:rFonts w:ascii="sans-serif" w:hAnsi="sans-serif"/>
-          <w:sz w:val="30"/>
-          <w:szCs w:val="30"/>
-        </w:rPr>
-      </w:pPr>
-      <w:r>
-        <w:rPr>
-          <w:rFonts w:ascii="sans-serif" w:hAnsi="sans-serif"/>
-          <w:sz w:val="30"/>
-          <w:szCs w:val="30"/>
-        </w:rPr>
-        <w:t>exit</w:t>
+          <w:sz w:val="30"/>
+          <w:szCs w:val="30"/>
+        </w:rPr>
+      </w:pPr>
+      <w:r>
+        <w:rPr>
+          <w:rFonts w:ascii="FreeSans" w:hAnsi="FreeSans"/>
+          <w:sz w:val="30"/>
+          <w:szCs w:val="30"/>
+        </w:rPr>
+        <w:tab/>
+        <w:t xml:space="preserve">I assumed that max length of command will be of </w:t>
+      </w:r>
+      <w:r>
+        <w:rPr>
+          <w:rFonts w:ascii="FreeSans" w:hAnsi="FreeSans"/>
+          <w:sz w:val="30"/>
+          <w:szCs w:val="30"/>
+        </w:rPr>
+        <w:t xml:space="preserve">max </w:t>
+      </w:r>
+      <w:r>
+        <w:rPr>
+          <w:rFonts w:ascii="FreeSans" w:hAnsi="FreeSans"/>
+          <w:sz w:val="30"/>
+          <w:szCs w:val="30"/>
+        </w:rPr>
+        <w:t>100 characters and my shell will only handle commands :-</w:t>
       </w:r>
     </w:p>
     <w:p>
@@ -80,7 +100,30 @@
         <w:pStyle w:val="Normal"/>
         <w:numPr>
           <w:ilvl w:val="0"/>
-          <w:numId w:val="1"/>
+          <w:numId w:val="5"/>
+        </w:numPr>
+        <w:jc w:val="left"/>
+        <w:rPr>
+          <w:rFonts w:ascii="sans-serif" w:hAnsi="sans-serif"/>
+          <w:sz w:val="30"/>
+          <w:szCs w:val="30"/>
+        </w:rPr>
+      </w:pPr>
+      <w:r>
+        <w:rPr>
+          <w:rFonts w:ascii="FreeSans" w:hAnsi="FreeSans"/>
+          <w:sz w:val="26"/>
+          <w:szCs w:val="26"/>
+        </w:rPr>
+        <w:t>exit</w:t>
+      </w:r>
+    </w:p>
+    <w:p>
+      <w:pPr>
+        <w:pStyle w:val="Normal"/>
+        <w:numPr>
+          <w:ilvl w:val="0"/>
+          <w:numId w:val="5"/>
         </w:numPr>
         <w:jc w:val="left"/>
         <w:rPr>
@@ -91,11 +134,34 @@
       </w:pPr>
       <w:r>
         <w:rPr>
+          <w:rFonts w:ascii="FreeSans" w:hAnsi="FreeSans"/>
+          <w:sz w:val="26"/>
+          <w:szCs w:val="26"/>
+        </w:rPr>
+        <w:t>cd</w:t>
+      </w:r>
+    </w:p>
+    <w:p>
+      <w:pPr>
+        <w:pStyle w:val="Normal"/>
+        <w:numPr>
+          <w:ilvl w:val="0"/>
+          <w:numId w:val="5"/>
+        </w:numPr>
+        <w:jc w:val="left"/>
+        <w:rPr>
           <w:rFonts w:ascii="sans-serif" w:hAnsi="sans-serif"/>
           <w:sz w:val="26"/>
           <w:szCs w:val="26"/>
         </w:rPr>
-        <w:t>cd</w:t>
+      </w:pPr>
+      <w:r>
+        <w:rPr>
+          <w:rFonts w:ascii="FreeSans" w:hAnsi="FreeSans"/>
+          <w:sz w:val="26"/>
+          <w:szCs w:val="26"/>
+        </w:rPr>
+        <w:t xml:space="preserve">echo </w:t>
       </w:r>
     </w:p>
     <w:p>
@@ -103,7 +169,7 @@
         <w:pStyle w:val="Normal"/>
         <w:numPr>
           <w:ilvl w:val="0"/>
-          <w:numId w:val="1"/>
+          <w:numId w:val="5"/>
         </w:numPr>
         <w:jc w:val="left"/>
         <w:rPr>
@@ -114,11 +180,34 @@
       </w:pPr>
       <w:r>
         <w:rPr>
+          <w:rFonts w:ascii="FreeSans" w:hAnsi="FreeSans"/>
+          <w:sz w:val="26"/>
+          <w:szCs w:val="26"/>
+        </w:rPr>
+        <w:t>history</w:t>
+      </w:r>
+    </w:p>
+    <w:p>
+      <w:pPr>
+        <w:pStyle w:val="Normal"/>
+        <w:numPr>
+          <w:ilvl w:val="0"/>
+          <w:numId w:val="5"/>
+        </w:numPr>
+        <w:jc w:val="left"/>
+        <w:rPr>
           <w:rFonts w:ascii="sans-serif" w:hAnsi="sans-serif"/>
           <w:sz w:val="26"/>
           <w:szCs w:val="26"/>
         </w:rPr>
-        <w:t xml:space="preserve">echo </w:t>
+      </w:pPr>
+      <w:r>
+        <w:rPr>
+          <w:rFonts w:ascii="FreeSans" w:hAnsi="FreeSans"/>
+          <w:sz w:val="26"/>
+          <w:szCs w:val="26"/>
+        </w:rPr>
+        <w:t>pwd</w:t>
       </w:r>
     </w:p>
     <w:p>
@@ -126,7 +215,7 @@
         <w:pStyle w:val="Normal"/>
         <w:numPr>
           <w:ilvl w:val="0"/>
-          <w:numId w:val="1"/>
+          <w:numId w:val="5"/>
         </w:numPr>
         <w:jc w:val="left"/>
         <w:rPr>
@@ -137,11 +226,34 @@
       </w:pPr>
       <w:r>
         <w:rPr>
+          <w:rFonts w:ascii="FreeSans" w:hAnsi="FreeSans"/>
+          <w:sz w:val="26"/>
+          <w:szCs w:val="26"/>
+        </w:rPr>
+        <w:t>cat</w:t>
+      </w:r>
+    </w:p>
+    <w:p>
+      <w:pPr>
+        <w:pStyle w:val="Normal"/>
+        <w:numPr>
+          <w:ilvl w:val="0"/>
+          <w:numId w:val="5"/>
+        </w:numPr>
+        <w:jc w:val="left"/>
+        <w:rPr>
           <w:rFonts w:ascii="sans-serif" w:hAnsi="sans-serif"/>
           <w:sz w:val="26"/>
           <w:szCs w:val="26"/>
         </w:rPr>
-        <w:t>history</w:t>
+      </w:pPr>
+      <w:r>
+        <w:rPr>
+          <w:rFonts w:ascii="FreeSans" w:hAnsi="FreeSans"/>
+          <w:sz w:val="26"/>
+          <w:szCs w:val="26"/>
+        </w:rPr>
+        <w:t>date</w:t>
       </w:r>
     </w:p>
     <w:p>
@@ -149,7 +261,7 @@
         <w:pStyle w:val="Normal"/>
         <w:numPr>
           <w:ilvl w:val="0"/>
-          <w:numId w:val="1"/>
+          <w:numId w:val="5"/>
         </w:numPr>
         <w:jc w:val="left"/>
         <w:rPr>
@@ -160,11 +272,11 @@
       </w:pPr>
       <w:r>
         <w:rPr>
-          <w:rFonts w:ascii="sans-serif" w:hAnsi="sans-serif"/>
+          <w:rFonts w:ascii="FreeSans" w:hAnsi="FreeSans"/>
           <w:sz w:val="26"/>
           <w:szCs w:val="26"/>
         </w:rPr>
-        <w:t>pwd</w:t>
+        <w:t>ls</w:t>
       </w:r>
     </w:p>
     <w:p>
@@ -172,22 +284,41 @@
         <w:pStyle w:val="Normal"/>
         <w:numPr>
           <w:ilvl w:val="0"/>
-          <w:numId w:val="1"/>
+          <w:numId w:val="5"/>
         </w:numPr>
         <w:jc w:val="left"/>
         <w:rPr>
-          <w:rFonts w:ascii="sans-serif" w:hAnsi="sans-serif"/>
+          <w:rFonts w:ascii="FreeSans" w:hAnsi="FreeSans"/>
+        </w:rPr>
+      </w:pPr>
+      <w:r>
+        <w:rPr>
+          <w:rFonts w:ascii="FreeSans" w:hAnsi="FreeSans"/>
           <w:sz w:val="26"/>
           <w:szCs w:val="26"/>
         </w:rPr>
-      </w:pPr>
-      <w:r>
-        <w:rPr>
-          <w:rFonts w:ascii="sans-serif" w:hAnsi="sans-serif"/>
+        <w:t>rm</w:t>
+      </w:r>
+    </w:p>
+    <w:p>
+      <w:pPr>
+        <w:pStyle w:val="Normal"/>
+        <w:numPr>
+          <w:ilvl w:val="0"/>
+          <w:numId w:val="5"/>
+        </w:numPr>
+        <w:jc w:val="left"/>
+        <w:rPr>
+          <w:rFonts w:ascii="FreeSans" w:hAnsi="FreeSans"/>
+        </w:rPr>
+      </w:pPr>
+      <w:r>
+        <w:rPr>
+          <w:rFonts w:ascii="FreeSans" w:hAnsi="FreeSans"/>
           <w:sz w:val="26"/>
           <w:szCs w:val="26"/>
         </w:rPr>
-        <w:t>cat</w:t>
+        <w:t>mkdir</w:t>
       </w:r>
     </w:p>
     <w:p>
@@ -195,105 +326,32 @@
         <w:pStyle w:val="Normal"/>
         <w:numPr>
           <w:ilvl w:val="0"/>
-          <w:numId w:val="1"/>
+          <w:numId w:val="0"/>
         </w:numPr>
-        <w:jc w:val="left"/>
-        <w:rPr>
-          <w:rFonts w:ascii="sans-serif" w:hAnsi="sans-serif"/>
+        <w:ind w:left="720" w:hanging="0"/>
+        <w:jc w:val="left"/>
+        <w:rPr>
           <w:sz w:val="26"/>
           <w:szCs w:val="26"/>
         </w:rPr>
       </w:pPr>
       <w:r>
         <w:rPr>
-          <w:rFonts w:ascii="sans-serif" w:hAnsi="sans-serif"/>
-          <w:sz w:val="26"/>
-          <w:szCs w:val="26"/>
-        </w:rPr>
-        <w:t>date</w:t>
-      </w:r>
-    </w:p>
-    <w:p>
-      <w:pPr>
-        <w:pStyle w:val="Normal"/>
-        <w:numPr>
-          <w:ilvl w:val="0"/>
-          <w:numId w:val="1"/>
-        </w:numPr>
-        <w:jc w:val="left"/>
-        <w:rPr>
-          <w:rFonts w:ascii="sans-serif" w:hAnsi="sans-serif"/>
-          <w:sz w:val="26"/>
-          <w:szCs w:val="26"/>
-        </w:rPr>
-      </w:pPr>
-      <w:r>
-        <w:rPr>
-          <w:rFonts w:ascii="sans-serif" w:hAnsi="sans-serif"/>
-          <w:sz w:val="26"/>
-          <w:szCs w:val="26"/>
-        </w:rPr>
-        <w:t>ls</w:t>
-      </w:r>
-    </w:p>
-    <w:p>
-      <w:pPr>
-        <w:pStyle w:val="Normal"/>
-        <w:numPr>
-          <w:ilvl w:val="0"/>
-          <w:numId w:val="1"/>
-        </w:numPr>
-        <w:jc w:val="left"/>
-        <w:rPr>
-          <w:rFonts w:ascii="sans-serif" w:hAnsi="sans-serif"/>
-          <w:sz w:val="26"/>
-          <w:szCs w:val="26"/>
-        </w:rPr>
-      </w:pPr>
-      <w:r>
-        <w:rPr>
-          <w:rFonts w:ascii="sans-serif" w:hAnsi="sans-serif"/>
-          <w:sz w:val="26"/>
-          <w:szCs w:val="26"/>
-        </w:rPr>
-        <w:t>rm</w:t>
-      </w:r>
-    </w:p>
-    <w:p>
-      <w:pPr>
-        <w:pStyle w:val="Normal"/>
-        <w:numPr>
-          <w:ilvl w:val="0"/>
-          <w:numId w:val="1"/>
-        </w:numPr>
-        <w:jc w:val="left"/>
-        <w:rPr>
-          <w:rFonts w:ascii="sans-serif" w:hAnsi="sans-serif"/>
-          <w:sz w:val="26"/>
-          <w:szCs w:val="26"/>
-        </w:rPr>
-      </w:pPr>
-      <w:r>
-        <w:rPr>
-          <w:rFonts w:ascii="sans-serif" w:hAnsi="sans-serif"/>
-          <w:sz w:val="26"/>
-          <w:szCs w:val="26"/>
-        </w:rPr>
-        <w:t>mkdir</w:t>
-      </w:r>
-    </w:p>
-    <w:p>
-      <w:pPr>
-        <w:pStyle w:val="Normal"/>
-        <w:jc w:val="left"/>
-        <w:rPr>
-          <w:rFonts w:ascii="sans-serif" w:hAnsi="sans-serif"/>
-          <w:sz w:val="30"/>
-        </w:rPr>
-      </w:pPr>
-      <w:r>
-        <w:rPr>
-          <w:rFonts w:ascii="sans-serif" w:hAnsi="sans-serif"/>
+          <w:rFonts w:ascii="FreeSans" w:hAnsi="FreeSans"/>
+        </w:rPr>
+      </w:r>
+    </w:p>
+    <w:p>
+      <w:pPr>
+        <w:pStyle w:val="Normal"/>
+        <w:jc w:val="left"/>
+        <w:rPr>
+          <w:rFonts w:ascii="FreeSans" w:hAnsi="FreeSans"/>
+        </w:rPr>
+      </w:pPr>
+      <w:r>
+        <w:rPr>
+          <w:rFonts w:ascii="FreeSans" w:hAnsi="FreeSans"/>
           <w:sz w:val="30"/>
           <w:szCs w:val="30"/>
         </w:rPr>
@@ -304,54 +362,54 @@
       <w:pPr>
         <w:pStyle w:val="Normal"/>
         <w:jc w:val="left"/>
-        <w:rPr/>
-      </w:pPr>
-      <w:r>
-        <w:rPr>
-          <w:rFonts w:ascii="sans-serif" w:hAnsi="sans-serif"/>
-          <w:sz w:val="30"/>
-          <w:szCs w:val="30"/>
-        </w:rPr>
-        <w:t>Also this shell doesn’t support piping so upon if user try to do piping with command then shell will give “argruments error” which is the first error i can find.</w:t>
-      </w:r>
-    </w:p>
-    <w:p>
-      <w:pPr>
-        <w:pStyle w:val="Normal"/>
-        <w:jc w:val="left"/>
-        <w:rPr>
-          <w:rFonts w:ascii="sans-serif" w:hAnsi="sans-serif"/>
-          <w:sz w:val="30"/>
-          <w:szCs w:val="30"/>
-        </w:rPr>
-      </w:pPr>
-      <w:r>
-        <w:rPr/>
-      </w:r>
-    </w:p>
-    <w:p>
-      <w:pPr>
-        <w:pStyle w:val="Normal"/>
-        <w:jc w:val="left"/>
-        <w:rPr>
-          <w:rFonts w:ascii="sans-serif" w:hAnsi="sans-serif"/>
-          <w:sz w:val="30"/>
-          <w:szCs w:val="30"/>
-        </w:rPr>
-      </w:pPr>
-      <w:r>
-        <w:rPr/>
-      </w:r>
-    </w:p>
-    <w:p>
-      <w:pPr>
-        <w:pStyle w:val="Normal"/>
-        <w:jc w:val="left"/>
-        <w:rPr/>
-      </w:pPr>
-      <w:r>
-        <w:rPr>
-          <w:rFonts w:ascii="sans-serif" w:hAnsi="sans-serif"/>
+        <w:rPr>
+          <w:rFonts w:ascii="FreeSans" w:hAnsi="FreeSans"/>
+          <w:sz w:val="30"/>
+          <w:szCs w:val="30"/>
+        </w:rPr>
+      </w:pPr>
+      <w:r>
+        <w:rPr>
+          <w:rFonts w:ascii="FreeSans" w:hAnsi="FreeSans"/>
+          <w:sz w:val="30"/>
+          <w:szCs w:val="30"/>
+        </w:rPr>
+      </w:r>
+    </w:p>
+    <w:p>
+      <w:pPr>
+        <w:pStyle w:val="Normal"/>
+        <w:jc w:val="left"/>
+        <w:rPr>
+          <w:rFonts w:ascii="FreeSans" w:hAnsi="FreeSans"/>
+          <w:sz w:val="30"/>
+          <w:szCs w:val="30"/>
+        </w:rPr>
+      </w:pPr>
+      <w:r>
+        <w:rPr>
+          <w:rFonts w:ascii="FreeSans" w:hAnsi="FreeSans"/>
+          <w:sz w:val="30"/>
+          <w:szCs w:val="30"/>
+        </w:rPr>
+      </w:r>
+    </w:p>
+    <w:p>
+      <w:pPr>
+        <w:pStyle w:val="Normal"/>
+        <w:jc w:val="left"/>
+        <w:rPr>
+          <w:rFonts w:ascii="FreeSans" w:hAnsi="FreeSans"/>
+          <w:b/>
+          <w:b/>
+          <w:bCs/>
+        </w:rPr>
+      </w:pPr>
+      <w:r>
+        <w:rPr>
+          <w:rFonts w:ascii="FreeSans" w:hAnsi="FreeSans"/>
+          <w:b/>
+          <w:bCs/>
           <w:sz w:val="30"/>
           <w:szCs w:val="30"/>
         </w:rPr>
@@ -366,11 +424,13 @@
           <w:numId w:val="2"/>
         </w:numPr>
         <w:jc w:val="left"/>
-        <w:rPr/>
-      </w:pPr>
-      <w:r>
-        <w:rPr>
-          <w:rFonts w:ascii="sans-serif" w:hAnsi="sans-serif"/>
+        <w:rPr>
+          <w:rFonts w:ascii="FreeSans" w:hAnsi="FreeSans"/>
+        </w:rPr>
+      </w:pPr>
+      <w:r>
+        <w:rPr>
+          <w:rFonts w:ascii="FreeSans" w:hAnsi="FreeSans"/>
           <w:sz w:val="30"/>
           <w:szCs w:val="30"/>
         </w:rPr>
@@ -385,11 +445,13 @@
           <w:numId w:val="2"/>
         </w:numPr>
         <w:jc w:val="left"/>
-        <w:rPr/>
-      </w:pPr>
-      <w:r>
-        <w:rPr>
-          <w:rFonts w:ascii="sans-serif" w:hAnsi="sans-serif"/>
+        <w:rPr>
+          <w:rFonts w:ascii="FreeSans" w:hAnsi="FreeSans"/>
+        </w:rPr>
+      </w:pPr>
+      <w:r>
+        <w:rPr>
+          <w:rFonts w:ascii="FreeSans" w:hAnsi="FreeSans"/>
           <w:sz w:val="30"/>
           <w:szCs w:val="30"/>
         </w:rPr>
@@ -404,15 +466,1069 @@
           <w:numId w:val="2"/>
         </w:numPr>
         <w:jc w:val="left"/>
-        <w:rPr/>
-      </w:pPr>
-      <w:r>
-        <w:rPr>
-          <w:rFonts w:ascii="sans-serif" w:hAnsi="sans-serif"/>
+        <w:rPr>
+          <w:rFonts w:ascii="FreeSans" w:hAnsi="FreeSans"/>
+        </w:rPr>
+      </w:pPr>
+      <w:r>
+        <w:rPr>
+          <w:rFonts w:ascii="FreeSans" w:hAnsi="FreeSans"/>
           <w:sz w:val="30"/>
           <w:szCs w:val="30"/>
         </w:rPr>
         <w:t>writing only cd will not change directory</w:t>
+      </w:r>
+    </w:p>
+    <w:p>
+      <w:pPr>
+        <w:pStyle w:val="Normal"/>
+        <w:numPr>
+          <w:ilvl w:val="0"/>
+          <w:numId w:val="2"/>
+        </w:numPr>
+        <w:jc w:val="left"/>
+        <w:rPr>
+          <w:rFonts w:ascii="FreeSans" w:hAnsi="FreeSans"/>
+        </w:rPr>
+      </w:pPr>
+      <w:r>
+        <w:rPr>
+          <w:rFonts w:ascii="FreeSans" w:hAnsi="FreeSans"/>
+          <w:sz w:val="30"/>
+          <w:szCs w:val="30"/>
+        </w:rPr>
+        <w:t>it will process command under 100 characters</w:t>
+      </w:r>
+    </w:p>
+    <w:p>
+      <w:pPr>
+        <w:pStyle w:val="Normal"/>
+        <w:numPr>
+          <w:ilvl w:val="0"/>
+          <w:numId w:val="2"/>
+        </w:numPr>
+        <w:jc w:val="left"/>
+        <w:rPr>
+          <w:rFonts w:ascii="FreeSans" w:hAnsi="FreeSans"/>
+        </w:rPr>
+      </w:pPr>
+      <w:r>
+        <w:rPr>
+          <w:rFonts w:ascii="FreeSans" w:hAnsi="FreeSans"/>
+          <w:sz w:val="30"/>
+          <w:szCs w:val="30"/>
+        </w:rPr>
+        <w:t>this shell doesn’t support piping so upon if user try to do piping with command then shell will give “argruments error” which is the first error i can find.</w:t>
+      </w:r>
+    </w:p>
+    <w:p>
+      <w:pPr>
+        <w:pStyle w:val="Normal"/>
+        <w:jc w:val="left"/>
+        <w:rPr>
+          <w:sz w:val="30"/>
+          <w:szCs w:val="30"/>
+        </w:rPr>
+      </w:pPr>
+      <w:r>
+        <w:rPr>
+          <w:rFonts w:ascii="FreeSans" w:hAnsi="FreeSans"/>
+        </w:rPr>
+      </w:r>
+    </w:p>
+    <w:p>
+      <w:pPr>
+        <w:pStyle w:val="Normal"/>
+        <w:jc w:val="left"/>
+        <w:rPr>
+          <w:sz w:val="30"/>
+          <w:szCs w:val="30"/>
+        </w:rPr>
+      </w:pPr>
+      <w:r>
+        <w:rPr>
+          <w:rFonts w:ascii="FreeSans" w:hAnsi="FreeSans"/>
+        </w:rPr>
+      </w:r>
+    </w:p>
+    <w:p>
+      <w:pPr>
+        <w:pStyle w:val="Normal"/>
+        <w:jc w:val="left"/>
+        <w:rPr>
+          <w:rFonts w:ascii="FreeSans" w:hAnsi="FreeSans"/>
+        </w:rPr>
+      </w:pPr>
+      <w:r>
+        <w:rPr>
+          <w:rFonts w:ascii="FreeSans" w:hAnsi="FreeSans"/>
+          <w:sz w:val="30"/>
+          <w:szCs w:val="30"/>
+        </w:rPr>
+        <w:t>External commands</w:t>
+      </w:r>
+    </w:p>
+    <w:p>
+      <w:pPr>
+        <w:pStyle w:val="Normal"/>
+        <w:numPr>
+          <w:ilvl w:val="0"/>
+          <w:numId w:val="3"/>
+        </w:numPr>
+        <w:jc w:val="left"/>
+        <w:rPr>
+          <w:rFonts w:ascii="FreeSans" w:hAnsi="FreeSans"/>
+        </w:rPr>
+      </w:pPr>
+      <w:r>
+        <w:rPr>
+          <w:rFonts w:ascii="FreeSans" w:hAnsi="FreeSans"/>
+          <w:sz w:val="30"/>
+          <w:szCs w:val="30"/>
+        </w:rPr>
+        <w:t xml:space="preserve">cat </w:t>
+      </w:r>
+      <w:r>
+        <w:rPr>
+          <w:rFonts w:ascii="FreeSans" w:hAnsi="FreeSans"/>
+          <w:sz w:val="30"/>
+          <w:szCs w:val="30"/>
+        </w:rPr>
+        <w:t>(all commands)</w:t>
+      </w:r>
+    </w:p>
+    <w:p>
+      <w:pPr>
+        <w:pStyle w:val="Normal"/>
+        <w:numPr>
+          <w:ilvl w:val="0"/>
+          <w:numId w:val="3"/>
+        </w:numPr>
+        <w:jc w:val="left"/>
+        <w:rPr>
+          <w:rFonts w:ascii="FreeSans" w:hAnsi="FreeSans"/>
+        </w:rPr>
+      </w:pPr>
+      <w:r>
+        <w:rPr>
+          <w:rFonts w:ascii="FreeSans" w:hAnsi="FreeSans"/>
+          <w:sz w:val="30"/>
+          <w:szCs w:val="30"/>
+        </w:rPr>
+        <w:t xml:space="preserve">ls </w:t>
+      </w:r>
+      <w:r>
+        <w:rPr>
+          <w:rFonts w:ascii="FreeSans" w:hAnsi="FreeSans"/>
+          <w:sz w:val="30"/>
+          <w:szCs w:val="30"/>
+        </w:rPr>
+        <w:t>(all commands)</w:t>
+      </w:r>
+    </w:p>
+    <w:p>
+      <w:pPr>
+        <w:pStyle w:val="Normal"/>
+        <w:numPr>
+          <w:ilvl w:val="0"/>
+          <w:numId w:val="3"/>
+        </w:numPr>
+        <w:jc w:val="left"/>
+        <w:rPr>
+          <w:rFonts w:ascii="FreeSans" w:hAnsi="FreeSans"/>
+        </w:rPr>
+      </w:pPr>
+      <w:r>
+        <w:rPr>
+          <w:rFonts w:ascii="FreeSans" w:hAnsi="FreeSans"/>
+          <w:sz w:val="30"/>
+          <w:szCs w:val="30"/>
+        </w:rPr>
+        <w:t xml:space="preserve">date </w:t>
+      </w:r>
+      <w:r>
+        <w:rPr>
+          <w:rFonts w:ascii="FreeSans" w:hAnsi="FreeSans"/>
+          <w:sz w:val="30"/>
+          <w:szCs w:val="30"/>
+        </w:rPr>
+        <w:t>(all commands)</w:t>
+      </w:r>
+    </w:p>
+    <w:p>
+      <w:pPr>
+        <w:pStyle w:val="Normal"/>
+        <w:numPr>
+          <w:ilvl w:val="0"/>
+          <w:numId w:val="3"/>
+        </w:numPr>
+        <w:jc w:val="left"/>
+        <w:rPr>
+          <w:rFonts w:ascii="FreeSans" w:hAnsi="FreeSans"/>
+        </w:rPr>
+      </w:pPr>
+      <w:r>
+        <w:rPr>
+          <w:rFonts w:ascii="FreeSans" w:hAnsi="FreeSans"/>
+          <w:sz w:val="30"/>
+          <w:szCs w:val="30"/>
+        </w:rPr>
+        <w:t xml:space="preserve">rm </w:t>
+      </w:r>
+      <w:r>
+        <w:rPr>
+          <w:rFonts w:ascii="FreeSans" w:hAnsi="FreeSans"/>
+          <w:sz w:val="30"/>
+          <w:szCs w:val="30"/>
+        </w:rPr>
+        <w:t>(all commands)</w:t>
+      </w:r>
+    </w:p>
+    <w:p>
+      <w:pPr>
+        <w:pStyle w:val="Normal"/>
+        <w:numPr>
+          <w:ilvl w:val="0"/>
+          <w:numId w:val="3"/>
+        </w:numPr>
+        <w:jc w:val="left"/>
+        <w:rPr>
+          <w:rFonts w:ascii="FreeSans" w:hAnsi="FreeSans"/>
+        </w:rPr>
+      </w:pPr>
+      <w:r>
+        <w:rPr>
+          <w:rFonts w:ascii="FreeSans" w:hAnsi="FreeSans"/>
+          <w:sz w:val="30"/>
+          <w:szCs w:val="30"/>
+        </w:rPr>
+        <w:t xml:space="preserve">mkdir </w:t>
+      </w:r>
+      <w:r>
+        <w:rPr>
+          <w:rFonts w:ascii="FreeSans" w:hAnsi="FreeSans"/>
+          <w:sz w:val="30"/>
+          <w:szCs w:val="30"/>
+        </w:rPr>
+        <w:t>(all commands)</w:t>
+      </w:r>
+    </w:p>
+    <w:p>
+      <w:pPr>
+        <w:pStyle w:val="Normal"/>
+        <w:jc w:val="left"/>
+        <w:rPr>
+          <w:sz w:val="30"/>
+          <w:szCs w:val="30"/>
+        </w:rPr>
+      </w:pPr>
+      <w:r>
+        <w:rPr>
+          <w:rFonts w:ascii="FreeSans" w:hAnsi="FreeSans"/>
+        </w:rPr>
+      </w:r>
+    </w:p>
+    <w:p>
+      <w:pPr>
+        <w:pStyle w:val="Normal"/>
+        <w:jc w:val="left"/>
+        <w:rPr>
+          <w:rFonts w:ascii="FreeSans" w:hAnsi="FreeSans"/>
+        </w:rPr>
+      </w:pPr>
+      <w:r>
+        <w:rPr>
+          <w:rFonts w:ascii="FreeSans" w:hAnsi="FreeSans"/>
+          <w:sz w:val="30"/>
+          <w:szCs w:val="30"/>
+        </w:rPr>
+        <w:t>Internal commands</w:t>
+      </w:r>
+    </w:p>
+    <w:p>
+      <w:pPr>
+        <w:pStyle w:val="Normal"/>
+        <w:numPr>
+          <w:ilvl w:val="0"/>
+          <w:numId w:val="4"/>
+        </w:numPr>
+        <w:jc w:val="left"/>
+        <w:rPr>
+          <w:rFonts w:ascii="FreeSans" w:hAnsi="FreeSans"/>
+        </w:rPr>
+      </w:pPr>
+      <w:r>
+        <w:rPr>
+          <w:rFonts w:ascii="FreeSans" w:hAnsi="FreeSans"/>
+          <w:sz w:val="30"/>
+          <w:szCs w:val="30"/>
+        </w:rPr>
+        <w:t xml:space="preserve">cd </w:t>
+      </w:r>
+      <w:r>
+        <w:rPr>
+          <w:rFonts w:ascii="FreeSans" w:hAnsi="FreeSans"/>
+          <w:sz w:val="30"/>
+          <w:szCs w:val="30"/>
+        </w:rPr>
+        <w:t>(-L, -P)</w:t>
+      </w:r>
+    </w:p>
+    <w:p>
+      <w:pPr>
+        <w:pStyle w:val="Normal"/>
+        <w:numPr>
+          <w:ilvl w:val="0"/>
+          <w:numId w:val="4"/>
+        </w:numPr>
+        <w:jc w:val="left"/>
+        <w:rPr>
+          <w:rFonts w:ascii="FreeSans" w:hAnsi="FreeSans"/>
+        </w:rPr>
+      </w:pPr>
+      <w:r>
+        <w:rPr>
+          <w:rFonts w:ascii="FreeSans" w:hAnsi="FreeSans"/>
+          <w:sz w:val="30"/>
+          <w:szCs w:val="30"/>
+        </w:rPr>
+        <w:t xml:space="preserve">exit </w:t>
+      </w:r>
+      <w:r>
+        <w:rPr>
+          <w:rFonts w:ascii="FreeSans" w:hAnsi="FreeSans"/>
+          <w:sz w:val="30"/>
+          <w:szCs w:val="30"/>
+        </w:rPr>
+        <w:t>(no option)</w:t>
+      </w:r>
+    </w:p>
+    <w:p>
+      <w:pPr>
+        <w:pStyle w:val="Normal"/>
+        <w:numPr>
+          <w:ilvl w:val="0"/>
+          <w:numId w:val="4"/>
+        </w:numPr>
+        <w:jc w:val="left"/>
+        <w:rPr>
+          <w:rFonts w:ascii="FreeSans" w:hAnsi="FreeSans"/>
+        </w:rPr>
+      </w:pPr>
+      <w:r>
+        <w:rPr>
+          <w:rFonts w:ascii="FreeSans" w:hAnsi="FreeSans"/>
+          <w:sz w:val="30"/>
+          <w:szCs w:val="30"/>
+        </w:rPr>
+        <w:t xml:space="preserve">echo </w:t>
+      </w:r>
+      <w:r>
+        <w:rPr>
+          <w:rFonts w:ascii="FreeSans" w:hAnsi="FreeSans"/>
+          <w:sz w:val="30"/>
+          <w:szCs w:val="30"/>
+        </w:rPr>
+        <w:t>(-n no new line, -E default)</w:t>
+      </w:r>
+    </w:p>
+    <w:p>
+      <w:pPr>
+        <w:pStyle w:val="Normal"/>
+        <w:numPr>
+          <w:ilvl w:val="0"/>
+          <w:numId w:val="4"/>
+        </w:numPr>
+        <w:jc w:val="left"/>
+        <w:rPr>
+          <w:rFonts w:ascii="FreeSans" w:hAnsi="FreeSans"/>
+        </w:rPr>
+      </w:pPr>
+      <w:r>
+        <w:rPr>
+          <w:rFonts w:ascii="FreeSans" w:hAnsi="FreeSans"/>
+          <w:sz w:val="30"/>
+          <w:szCs w:val="30"/>
+        </w:rPr>
+        <w:t xml:space="preserve">history </w:t>
+      </w:r>
+      <w:r>
+        <w:rPr>
+          <w:rFonts w:ascii="FreeSans" w:hAnsi="FreeSans"/>
+          <w:sz w:val="30"/>
+          <w:szCs w:val="30"/>
+        </w:rPr>
+        <w:t xml:space="preserve">(-c clear history, -d delete at </w:t>
+      </w:r>
+      <w:r>
+        <w:rPr>
+          <w:rFonts w:ascii="FreeSans" w:hAnsi="FreeSans"/>
+          <w:sz w:val="30"/>
+          <w:szCs w:val="30"/>
+        </w:rPr>
+        <w:t xml:space="preserve">perticular </w:t>
+      </w:r>
+      <w:r>
+        <w:rPr>
+          <w:rFonts w:ascii="FreeSans" w:hAnsi="FreeSans"/>
+          <w:sz w:val="30"/>
+          <w:szCs w:val="30"/>
+        </w:rPr>
+        <w:t>position)</w:t>
+      </w:r>
+    </w:p>
+    <w:p>
+      <w:pPr>
+        <w:pStyle w:val="Normal"/>
+        <w:numPr>
+          <w:ilvl w:val="0"/>
+          <w:numId w:val="4"/>
+        </w:numPr>
+        <w:jc w:val="left"/>
+        <w:rPr>
+          <w:rFonts w:ascii="FreeSans" w:hAnsi="FreeSans"/>
+        </w:rPr>
+      </w:pPr>
+      <w:r>
+        <w:rPr>
+          <w:rFonts w:ascii="FreeSans" w:hAnsi="FreeSans"/>
+          <w:sz w:val="30"/>
+          <w:szCs w:val="30"/>
+        </w:rPr>
+        <w:t xml:space="preserve">pwd </w:t>
+      </w:r>
+      <w:r>
+        <w:rPr>
+          <w:rFonts w:ascii="FreeSans" w:hAnsi="FreeSans"/>
+          <w:sz w:val="30"/>
+          <w:szCs w:val="30"/>
+        </w:rPr>
+        <w:t>(-L, -P)</w:t>
+      </w:r>
+    </w:p>
+    <w:p>
+      <w:pPr>
+        <w:pStyle w:val="Normal"/>
+        <w:jc w:val="left"/>
+        <w:rPr>
+          <w:sz w:val="30"/>
+          <w:szCs w:val="30"/>
+        </w:rPr>
+      </w:pPr>
+      <w:r>
+        <w:rPr>
+          <w:rFonts w:ascii="FreeSans" w:hAnsi="FreeSans"/>
+        </w:rPr>
+      </w:r>
+    </w:p>
+    <w:p>
+      <w:pPr>
+        <w:pStyle w:val="Normal"/>
+        <w:jc w:val="left"/>
+        <w:rPr>
+          <w:sz w:val="30"/>
+          <w:szCs w:val="30"/>
+        </w:rPr>
+      </w:pPr>
+      <w:r>
+        <w:rPr>
+          <w:rFonts w:ascii="FreeSans" w:hAnsi="FreeSans"/>
+        </w:rPr>
+      </w:r>
+    </w:p>
+    <w:p>
+      <w:pPr>
+        <w:pStyle w:val="Normal"/>
+        <w:jc w:val="left"/>
+        <w:rPr>
+          <w:sz w:val="30"/>
+          <w:szCs w:val="30"/>
+        </w:rPr>
+      </w:pPr>
+      <w:r>
+        <w:rPr>
+          <w:rFonts w:ascii="FreeSans" w:hAnsi="FreeSans"/>
+        </w:rPr>
+      </w:r>
+    </w:p>
+    <w:p>
+      <w:pPr>
+        <w:pStyle w:val="Normal"/>
+        <w:jc w:val="left"/>
+        <w:rPr>
+          <w:sz w:val="30"/>
+          <w:szCs w:val="30"/>
+        </w:rPr>
+      </w:pPr>
+      <w:r>
+        <w:rPr>
+          <w:rFonts w:ascii="FreeSans" w:hAnsi="FreeSans"/>
+        </w:rPr>
+      </w:r>
+    </w:p>
+    <w:p>
+      <w:pPr>
+        <w:pStyle w:val="Normal"/>
+        <w:jc w:val="center"/>
+        <w:rPr>
+          <w:rFonts w:ascii="FreeSans" w:hAnsi="FreeSans"/>
+          <w:b/>
+          <w:b/>
+          <w:bCs/>
+        </w:rPr>
+      </w:pPr>
+      <w:r>
+        <w:rPr>
+          <w:rFonts w:ascii="FreeSans" w:hAnsi="FreeSans"/>
+          <w:b/>
+          <w:bCs/>
+          <w:sz w:val="30"/>
+          <w:szCs w:val="30"/>
+        </w:rPr>
+        <w:t>External Commands</w:t>
+      </w:r>
+    </w:p>
+    <w:p>
+      <w:pPr>
+        <w:pStyle w:val="Normal"/>
+        <w:jc w:val="left"/>
+        <w:rPr>
+          <w:rFonts w:ascii="FreeSans" w:hAnsi="FreeSans"/>
+        </w:rPr>
+      </w:pPr>
+      <w:r>
+        <w:rPr>
+          <w:rFonts w:ascii="FreeSans" w:hAnsi="FreeSans"/>
+          <w:sz w:val="30"/>
+          <w:szCs w:val="30"/>
+        </w:rPr>
+        <w:t>All external commands are executed in execl in which address of given externals commands i.e. cat, ls ,date, rm, mkdir is given like  /</w:t>
+      </w:r>
+      <w:r>
+        <w:rPr>
+          <w:rFonts w:ascii="FreeSans" w:hAnsi="FreeSans"/>
+          <w:b w:val="false"/>
+          <w:bCs w:val="false"/>
+          <w:i w:val="false"/>
+          <w:iCs w:val="false"/>
+          <w:sz w:val="30"/>
+          <w:szCs w:val="30"/>
+        </w:rPr>
+        <w:t xml:space="preserve">bin/”command name”. All take atmost 3 argruments so different execl commands are made like for 1,2 or 3 argruments. Error handling is done by the command c file so i have handled forking error or if option is missed error. </w:t>
+      </w:r>
+    </w:p>
+    <w:p>
+      <w:pPr>
+        <w:pStyle w:val="Normal"/>
+        <w:jc w:val="left"/>
+        <w:rPr>
+          <w:rFonts w:ascii="FreeSans" w:hAnsi="FreeSans"/>
+        </w:rPr>
+      </w:pPr>
+      <w:r>
+        <w:rPr>
+          <w:rFonts w:ascii="FreeSans" w:hAnsi="FreeSans"/>
+          <w:b w:val="false"/>
+          <w:bCs w:val="false"/>
+          <w:i w:val="false"/>
+          <w:iCs w:val="false"/>
+          <w:sz w:val="30"/>
+          <w:szCs w:val="30"/>
+        </w:rPr>
+        <w:t>As these command are handle by the execl function so options can be used simutaneously.</w:t>
+      </w:r>
+    </w:p>
+    <w:p>
+      <w:pPr>
+        <w:pStyle w:val="Normal"/>
+        <w:jc w:val="left"/>
+        <w:rPr>
+          <w:i w:val="false"/>
+          <w:i w:val="false"/>
+          <w:iCs w:val="false"/>
+          <w:sz w:val="30"/>
+          <w:szCs w:val="30"/>
+        </w:rPr>
+      </w:pPr>
+      <w:r>
+        <w:rPr>
+          <w:rFonts w:ascii="FreeSans" w:hAnsi="FreeSans"/>
+          <w:b/>
+          <w:bCs/>
+        </w:rPr>
+      </w:r>
+    </w:p>
+    <w:p>
+      <w:pPr>
+        <w:pStyle w:val="Normal"/>
+        <w:jc w:val="center"/>
+        <w:rPr>
+          <w:rFonts w:ascii="FreeSans" w:hAnsi="FreeSans"/>
+          <w:b/>
+          <w:b/>
+          <w:bCs/>
+        </w:rPr>
+      </w:pPr>
+      <w:r>
+        <w:rPr>
+          <w:rFonts w:ascii="FreeSans" w:hAnsi="FreeSans"/>
+          <w:b/>
+          <w:bCs/>
+          <w:i w:val="false"/>
+          <w:iCs w:val="false"/>
+          <w:sz w:val="30"/>
+          <w:szCs w:val="30"/>
+        </w:rPr>
+        <w:t>Internal Commands</w:t>
+      </w:r>
+    </w:p>
+    <w:p>
+      <w:pPr>
+        <w:pStyle w:val="Normal"/>
+        <w:jc w:val="left"/>
+        <w:rPr>
+          <w:rFonts w:ascii="FreeSans" w:hAnsi="FreeSans"/>
+        </w:rPr>
+      </w:pPr>
+      <w:r>
+        <w:rPr>
+          <w:rFonts w:ascii="FreeSans" w:hAnsi="FreeSans"/>
+          <w:b w:val="false"/>
+          <w:bCs w:val="false"/>
+          <w:i w:val="false"/>
+          <w:iCs w:val="false"/>
+          <w:sz w:val="30"/>
+          <w:szCs w:val="30"/>
+        </w:rPr>
+        <w:t>cd [-L, -P] [file path pr directory]</w:t>
+      </w:r>
+    </w:p>
+    <w:p>
+      <w:pPr>
+        <w:pStyle w:val="Normal"/>
+        <w:jc w:val="left"/>
+        <w:rPr>
+          <w:rFonts w:ascii="FreeSans" w:hAnsi="FreeSans"/>
+        </w:rPr>
+      </w:pPr>
+      <w:r>
+        <w:rPr>
+          <w:rFonts w:ascii="FreeSans" w:hAnsi="FreeSans"/>
+          <w:b w:val="false"/>
+          <w:bCs w:val="false"/>
+          <w:i w:val="false"/>
+          <w:iCs w:val="false"/>
+          <w:sz w:val="30"/>
+          <w:szCs w:val="30"/>
+        </w:rPr>
+        <w:tab/>
+        <w:t>-</w:t>
+      </w:r>
+      <w:r>
+        <w:rPr>
+          <w:rFonts w:ascii="FreeSans" w:hAnsi="FreeSans"/>
+          <w:b w:val="false"/>
+          <w:bCs w:val="false"/>
+          <w:i w:val="false"/>
+          <w:iCs w:val="false"/>
+          <w:sz w:val="30"/>
+          <w:szCs w:val="30"/>
+        </w:rPr>
+        <w:t xml:space="preserve">L which is default </w:t>
+      </w:r>
+      <w:r>
+        <w:rPr>
+          <w:rFonts w:ascii="FreeSans" w:hAnsi="FreeSans"/>
+          <w:b w:val="false"/>
+          <w:bCs w:val="false"/>
+          <w:i w:val="false"/>
+          <w:iCs w:val="false"/>
+          <w:sz w:val="30"/>
+          <w:szCs w:val="30"/>
+        </w:rPr>
+        <w:t xml:space="preserve">force symbolic links to be followed </w:t>
+      </w:r>
+      <w:r>
+        <w:rPr>
+          <w:rFonts w:ascii="FreeSans" w:hAnsi="FreeSans"/>
+          <w:b w:val="false"/>
+          <w:bCs w:val="false"/>
+          <w:i w:val="false"/>
+          <w:iCs w:val="false"/>
+          <w:sz w:val="30"/>
+          <w:szCs w:val="30"/>
+        </w:rPr>
+        <w:t>while -P option</w:t>
+      </w:r>
+      <w:r>
+        <w:rPr>
+          <w:rFonts w:ascii="FreeSans" w:hAnsi="FreeSans"/>
+          <w:b w:val="false"/>
+          <w:bCs w:val="false"/>
+          <w:i w:val="false"/>
+          <w:iCs w:val="false"/>
+          <w:sz w:val="30"/>
+          <w:szCs w:val="30"/>
+        </w:rPr>
+        <w:t xml:space="preserve"> use the physical directory structure without following symbolic links </w:t>
+      </w:r>
+      <w:r>
+        <w:rPr>
+          <w:rFonts w:ascii="FreeSans" w:hAnsi="FreeSans"/>
+          <w:b w:val="false"/>
+          <w:bCs w:val="false"/>
+          <w:i w:val="false"/>
+          <w:iCs w:val="false"/>
+          <w:sz w:val="30"/>
+          <w:szCs w:val="30"/>
+        </w:rPr>
+        <w:t>and both option cann’t be used simutaneously.</w:t>
+      </w:r>
+    </w:p>
+    <w:p>
+      <w:pPr>
+        <w:pStyle w:val="Normal"/>
+        <w:jc w:val="left"/>
+        <w:rPr>
+          <w:b w:val="false"/>
+          <w:b w:val="false"/>
+          <w:bCs w:val="false"/>
+          <w:i w:val="false"/>
+          <w:i w:val="false"/>
+          <w:iCs w:val="false"/>
+          <w:sz w:val="30"/>
+          <w:szCs w:val="30"/>
+        </w:rPr>
+      </w:pPr>
+      <w:r>
+        <w:rPr>
+          <w:rFonts w:ascii="FreeSans" w:hAnsi="FreeSans"/>
+        </w:rPr>
+      </w:r>
+    </w:p>
+    <w:p>
+      <w:pPr>
+        <w:pStyle w:val="Normal"/>
+        <w:jc w:val="left"/>
+        <w:rPr>
+          <w:rFonts w:ascii="FreeSans" w:hAnsi="FreeSans"/>
+        </w:rPr>
+      </w:pPr>
+      <w:r>
+        <w:rPr>
+          <w:rFonts w:ascii="FreeSans" w:hAnsi="FreeSans"/>
+          <w:sz w:val="30"/>
+          <w:szCs w:val="30"/>
+        </w:rPr>
+        <w:t xml:space="preserve">exit </w:t>
+      </w:r>
+    </w:p>
+    <w:p>
+      <w:pPr>
+        <w:pStyle w:val="Normal"/>
+        <w:jc w:val="left"/>
+        <w:rPr>
+          <w:rFonts w:ascii="FreeSans" w:hAnsi="FreeSans"/>
+        </w:rPr>
+      </w:pPr>
+      <w:r>
+        <w:rPr>
+          <w:rFonts w:ascii="FreeSans" w:hAnsi="FreeSans"/>
+          <w:sz w:val="30"/>
+          <w:szCs w:val="30"/>
+        </w:rPr>
+        <w:tab/>
+      </w:r>
+      <w:r>
+        <w:rPr>
+          <w:rFonts w:ascii="FreeSans" w:hAnsi="FreeSans"/>
+          <w:sz w:val="30"/>
+          <w:szCs w:val="30"/>
+        </w:rPr>
+        <w:t>This command will close the shell with a ending message.</w:t>
+      </w:r>
+    </w:p>
+    <w:p>
+      <w:pPr>
+        <w:pStyle w:val="Normal"/>
+        <w:jc w:val="left"/>
+        <w:rPr>
+          <w:sz w:val="30"/>
+          <w:szCs w:val="30"/>
+        </w:rPr>
+      </w:pPr>
+      <w:r>
+        <w:rPr>
+          <w:rFonts w:ascii="FreeSans" w:hAnsi="FreeSans"/>
+        </w:rPr>
+      </w:r>
+    </w:p>
+    <w:p>
+      <w:pPr>
+        <w:pStyle w:val="Normal"/>
+        <w:jc w:val="left"/>
+        <w:rPr>
+          <w:rFonts w:ascii="FreeSans" w:hAnsi="FreeSans"/>
+        </w:rPr>
+      </w:pPr>
+      <w:r>
+        <w:rPr>
+          <w:rFonts w:ascii="FreeSans" w:hAnsi="FreeSans"/>
+          <w:sz w:val="30"/>
+          <w:szCs w:val="30"/>
+        </w:rPr>
+        <w:t xml:space="preserve">echo </w:t>
+      </w:r>
+      <w:r>
+        <w:rPr>
+          <w:rFonts w:ascii="FreeSans" w:hAnsi="FreeSans"/>
+          <w:sz w:val="30"/>
+          <w:szCs w:val="30"/>
+        </w:rPr>
+        <w:t>[-n, -E] [text]</w:t>
+      </w:r>
+    </w:p>
+    <w:p>
+      <w:pPr>
+        <w:pStyle w:val="Normal"/>
+        <w:jc w:val="left"/>
+        <w:rPr>
+          <w:rFonts w:ascii="FreeSans" w:hAnsi="FreeSans"/>
+        </w:rPr>
+      </w:pPr>
+      <w:r>
+        <w:rPr>
+          <w:rFonts w:ascii="FreeSans" w:hAnsi="FreeSans"/>
+          <w:sz w:val="30"/>
+          <w:szCs w:val="30"/>
+        </w:rPr>
+        <w:tab/>
+        <w:t>-</w:t>
+      </w:r>
+      <w:r>
+        <w:rPr>
+          <w:rFonts w:ascii="FreeSans" w:hAnsi="FreeSans"/>
+          <w:sz w:val="30"/>
+          <w:szCs w:val="30"/>
+        </w:rPr>
+        <w:t xml:space="preserve">n option can be used to print text without any newline after the text while -E option disable the interpretation of blacklash. </w:t>
+      </w:r>
+      <w:r>
+        <w:rPr>
+          <w:rFonts w:ascii="FreeSans" w:hAnsi="FreeSans"/>
+          <w:sz w:val="30"/>
+          <w:szCs w:val="30"/>
+        </w:rPr>
+        <w:t>Both options can be used simutaneously.</w:t>
+      </w:r>
+    </w:p>
+    <w:p>
+      <w:pPr>
+        <w:pStyle w:val="Normal"/>
+        <w:jc w:val="left"/>
+        <w:rPr>
+          <w:sz w:val="30"/>
+          <w:szCs w:val="30"/>
+        </w:rPr>
+      </w:pPr>
+      <w:r>
+        <w:rPr>
+          <w:rFonts w:ascii="FreeSans" w:hAnsi="FreeSans"/>
+        </w:rPr>
+      </w:r>
+    </w:p>
+    <w:p>
+      <w:pPr>
+        <w:pStyle w:val="Normal"/>
+        <w:jc w:val="left"/>
+        <w:rPr>
+          <w:rFonts w:ascii="FreeSans" w:hAnsi="FreeSans"/>
+        </w:rPr>
+      </w:pPr>
+      <w:r>
+        <w:rPr>
+          <w:rFonts w:ascii="FreeSans" w:hAnsi="FreeSans"/>
+          <w:sz w:val="30"/>
+          <w:szCs w:val="30"/>
+        </w:rPr>
+        <w:t xml:space="preserve">history </w:t>
+      </w:r>
+      <w:r>
+        <w:rPr>
+          <w:rFonts w:ascii="FreeSans" w:hAnsi="FreeSans"/>
+          <w:sz w:val="30"/>
+          <w:szCs w:val="30"/>
+        </w:rPr>
+        <w:t>[-c. -d] [position number for -d option]</w:t>
+      </w:r>
+    </w:p>
+    <w:p>
+      <w:pPr>
+        <w:pStyle w:val="Normal"/>
+        <w:jc w:val="left"/>
+        <w:rPr>
+          <w:rFonts w:ascii="FreeSans" w:hAnsi="FreeSans"/>
+        </w:rPr>
+      </w:pPr>
+      <w:r>
+        <w:rPr>
+          <w:rFonts w:ascii="FreeSans" w:hAnsi="FreeSans"/>
+          <w:sz w:val="30"/>
+          <w:szCs w:val="30"/>
+        </w:rPr>
+        <w:tab/>
+        <w:t xml:space="preserve">History is a array which can store max </w:t>
+      </w:r>
+      <w:r>
+        <w:rPr>
+          <w:rFonts w:ascii="FreeSans" w:hAnsi="FreeSans"/>
+          <w:sz w:val="30"/>
+          <w:szCs w:val="30"/>
+        </w:rPr>
+        <w:t xml:space="preserve">last 100 commands entered in the shell after 100 command history will delete previous 1 commands to store next command.  -c option can be used to clear the history or to clear the history array. -d option can be used to delete history at a perticular position which is followed by the option -d. </w:t>
+      </w:r>
+      <w:r>
+        <w:rPr>
+          <w:rFonts w:ascii="FreeSans" w:hAnsi="FreeSans"/>
+          <w:sz w:val="30"/>
+          <w:szCs w:val="30"/>
+        </w:rPr>
+        <w:t>B</w:t>
+      </w:r>
+      <w:r>
+        <w:rPr>
+          <w:rFonts w:ascii="FreeSans" w:hAnsi="FreeSans"/>
+          <w:b w:val="false"/>
+          <w:bCs w:val="false"/>
+          <w:i w:val="false"/>
+          <w:iCs w:val="false"/>
+          <w:sz w:val="30"/>
+          <w:szCs w:val="30"/>
+        </w:rPr>
+        <w:t>oth option cann’t be used simutaneously.</w:t>
+      </w:r>
+      <w:r>
+        <w:rPr>
+          <w:rFonts w:ascii="FreeSans" w:hAnsi="FreeSans"/>
+          <w:sz w:val="30"/>
+          <w:szCs w:val="30"/>
+        </w:rPr>
+        <w:tab/>
+      </w:r>
+    </w:p>
+    <w:p>
+      <w:pPr>
+        <w:pStyle w:val="Normal"/>
+        <w:jc w:val="left"/>
+        <w:rPr>
+          <w:sz w:val="30"/>
+          <w:szCs w:val="30"/>
+        </w:rPr>
+      </w:pPr>
+      <w:r>
+        <w:rPr>
+          <w:rFonts w:ascii="FreeSans" w:hAnsi="FreeSans"/>
+        </w:rPr>
+      </w:r>
+    </w:p>
+    <w:p>
+      <w:pPr>
+        <w:pStyle w:val="Normal"/>
+        <w:jc w:val="left"/>
+        <w:rPr>
+          <w:rFonts w:ascii="FreeSans" w:hAnsi="FreeSans"/>
+        </w:rPr>
+      </w:pPr>
+      <w:r>
+        <w:rPr>
+          <w:rFonts w:ascii="FreeSans" w:hAnsi="FreeSans"/>
+          <w:b w:val="false"/>
+          <w:bCs w:val="false"/>
+          <w:i w:val="false"/>
+          <w:iCs w:val="false"/>
+          <w:sz w:val="30"/>
+          <w:szCs w:val="30"/>
+        </w:rPr>
+        <w:t xml:space="preserve">pwd </w:t>
+      </w:r>
+      <w:r>
+        <w:rPr>
+          <w:rFonts w:ascii="FreeSans" w:hAnsi="FreeSans"/>
+          <w:b w:val="false"/>
+          <w:bCs w:val="false"/>
+          <w:i w:val="false"/>
+          <w:iCs w:val="false"/>
+          <w:sz w:val="30"/>
+          <w:szCs w:val="30"/>
+        </w:rPr>
+        <w:t>[-L, -P]</w:t>
+      </w:r>
+    </w:p>
+    <w:p>
+      <w:pPr>
+        <w:pStyle w:val="Normal"/>
+        <w:jc w:val="left"/>
+        <w:rPr>
+          <w:rFonts w:ascii="FreeSans" w:hAnsi="FreeSans"/>
+        </w:rPr>
+      </w:pPr>
+      <w:r>
+        <w:rPr>
+          <w:rFonts w:ascii="FreeSans" w:hAnsi="FreeSans"/>
+          <w:b w:val="false"/>
+          <w:bCs w:val="false"/>
+          <w:i w:val="false"/>
+          <w:iCs w:val="false"/>
+          <w:sz w:val="30"/>
+          <w:szCs w:val="30"/>
+        </w:rPr>
+        <w:tab/>
+        <w:t xml:space="preserve">-L option is used to get pwd from envirourment with symlinks and -P option is used to avoid all symlinks. In this forking is done for -P option because getcwd dosen’t handle -P option while -L is handled with getcwd also. </w:t>
+      </w:r>
+      <w:r>
+        <w:rPr>
+          <w:rFonts w:ascii="FreeSans" w:hAnsi="FreeSans"/>
+          <w:b w:val="false"/>
+          <w:bCs w:val="false"/>
+          <w:i w:val="false"/>
+          <w:iCs w:val="false"/>
+          <w:sz w:val="30"/>
+          <w:szCs w:val="30"/>
+        </w:rPr>
+        <w:t>B</w:t>
+      </w:r>
+      <w:r>
+        <w:rPr>
+          <w:rFonts w:ascii="FreeSans" w:hAnsi="FreeSans"/>
+          <w:b w:val="false"/>
+          <w:bCs w:val="false"/>
+          <w:i w:val="false"/>
+          <w:iCs w:val="false"/>
+          <w:sz w:val="30"/>
+          <w:szCs w:val="30"/>
+        </w:rPr>
+        <w:t>oth option cann’t be used simutaneously.</w:t>
+      </w:r>
+    </w:p>
+    <w:p>
+      <w:pPr>
+        <w:pStyle w:val="Normal"/>
+        <w:jc w:val="left"/>
+        <w:rPr>
+          <w:b w:val="false"/>
+          <w:b w:val="false"/>
+          <w:bCs w:val="false"/>
+          <w:i w:val="false"/>
+          <w:i w:val="false"/>
+          <w:iCs w:val="false"/>
+          <w:sz w:val="30"/>
+          <w:szCs w:val="30"/>
+        </w:rPr>
+      </w:pPr>
+      <w:r>
+        <w:rPr>
+          <w:rFonts w:ascii="FreeSans" w:hAnsi="FreeSans"/>
+        </w:rPr>
       </w:r>
     </w:p>
     <w:sectPr>
@@ -726,6 +1842,444 @@
   <w:abstractNum w:abstractNumId="3">
     <w:lvl w:ilvl="0">
       <w:start w:val="1"/>
+      <w:numFmt w:val="bullet"/>
+      <w:lvlText w:val=""/>
+      <w:lvlJc w:val="left"/>
+      <w:pPr>
+        <w:tabs>
+          <w:tab w:val="num" w:pos="720"/>
+        </w:tabs>
+        <w:ind w:left="720" w:hanging="360"/>
+      </w:pPr>
+      <w:rPr>
+        <w:rFonts w:ascii="Symbol" w:hAnsi="Symbol" w:cs="Symbol" w:hint="default"/>
+        <w:rFonts w:cs="OpenSymbol"/>
+      </w:rPr>
+    </w:lvl>
+    <w:lvl w:ilvl="1">
+      <w:start w:val="1"/>
+      <w:numFmt w:val="bullet"/>
+      <w:lvlText w:val="◦"/>
+      <w:lvlJc w:val="left"/>
+      <w:pPr>
+        <w:tabs>
+          <w:tab w:val="num" w:pos="1080"/>
+        </w:tabs>
+        <w:ind w:left="1080" w:hanging="360"/>
+      </w:pPr>
+      <w:rPr>
+        <w:rFonts w:ascii="OpenSymbol" w:hAnsi="OpenSymbol" w:cs="OpenSymbol" w:hint="default"/>
+        <w:rFonts w:cs="OpenSymbol"/>
+      </w:rPr>
+    </w:lvl>
+    <w:lvl w:ilvl="2">
+      <w:start w:val="1"/>
+      <w:numFmt w:val="bullet"/>
+      <w:lvlText w:val="▪"/>
+      <w:lvlJc w:val="left"/>
+      <w:pPr>
+        <w:tabs>
+          <w:tab w:val="num" w:pos="1440"/>
+        </w:tabs>
+        <w:ind w:left="1440" w:hanging="360"/>
+      </w:pPr>
+      <w:rPr>
+        <w:rFonts w:ascii="OpenSymbol" w:hAnsi="OpenSymbol" w:cs="OpenSymbol" w:hint="default"/>
+        <w:rFonts w:cs="OpenSymbol"/>
+      </w:rPr>
+    </w:lvl>
+    <w:lvl w:ilvl="3">
+      <w:start w:val="1"/>
+      <w:numFmt w:val="bullet"/>
+      <w:lvlText w:val=""/>
+      <w:lvlJc w:val="left"/>
+      <w:pPr>
+        <w:tabs>
+          <w:tab w:val="num" w:pos="1800"/>
+        </w:tabs>
+        <w:ind w:left="1800" w:hanging="360"/>
+      </w:pPr>
+      <w:rPr>
+        <w:rFonts w:ascii="Symbol" w:hAnsi="Symbol" w:cs="Symbol" w:hint="default"/>
+        <w:rFonts w:cs="OpenSymbol"/>
+      </w:rPr>
+    </w:lvl>
+    <w:lvl w:ilvl="4">
+      <w:start w:val="1"/>
+      <w:numFmt w:val="bullet"/>
+      <w:lvlText w:val="◦"/>
+      <w:lvlJc w:val="left"/>
+      <w:pPr>
+        <w:tabs>
+          <w:tab w:val="num" w:pos="2160"/>
+        </w:tabs>
+        <w:ind w:left="2160" w:hanging="360"/>
+      </w:pPr>
+      <w:rPr>
+        <w:rFonts w:ascii="OpenSymbol" w:hAnsi="OpenSymbol" w:cs="OpenSymbol" w:hint="default"/>
+        <w:rFonts w:cs="OpenSymbol"/>
+      </w:rPr>
+    </w:lvl>
+    <w:lvl w:ilvl="5">
+      <w:start w:val="1"/>
+      <w:numFmt w:val="bullet"/>
+      <w:lvlText w:val="▪"/>
+      <w:lvlJc w:val="left"/>
+      <w:pPr>
+        <w:tabs>
+          <w:tab w:val="num" w:pos="2520"/>
+        </w:tabs>
+        <w:ind w:left="2520" w:hanging="360"/>
+      </w:pPr>
+      <w:rPr>
+        <w:rFonts w:ascii="OpenSymbol" w:hAnsi="OpenSymbol" w:cs="OpenSymbol" w:hint="default"/>
+        <w:rFonts w:cs="OpenSymbol"/>
+      </w:rPr>
+    </w:lvl>
+    <w:lvl w:ilvl="6">
+      <w:start w:val="1"/>
+      <w:numFmt w:val="bullet"/>
+      <w:lvlText w:val=""/>
+      <w:lvlJc w:val="left"/>
+      <w:pPr>
+        <w:tabs>
+          <w:tab w:val="num" w:pos="2880"/>
+        </w:tabs>
+        <w:ind w:left="2880" w:hanging="360"/>
+      </w:pPr>
+      <w:rPr>
+        <w:rFonts w:ascii="Symbol" w:hAnsi="Symbol" w:cs="Symbol" w:hint="default"/>
+        <w:rFonts w:cs="OpenSymbol"/>
+      </w:rPr>
+    </w:lvl>
+    <w:lvl w:ilvl="7">
+      <w:start w:val="1"/>
+      <w:numFmt w:val="bullet"/>
+      <w:lvlText w:val="◦"/>
+      <w:lvlJc w:val="left"/>
+      <w:pPr>
+        <w:tabs>
+          <w:tab w:val="num" w:pos="3240"/>
+        </w:tabs>
+        <w:ind w:left="3240" w:hanging="360"/>
+      </w:pPr>
+      <w:rPr>
+        <w:rFonts w:ascii="OpenSymbol" w:hAnsi="OpenSymbol" w:cs="OpenSymbol" w:hint="default"/>
+        <w:rFonts w:cs="OpenSymbol"/>
+      </w:rPr>
+    </w:lvl>
+    <w:lvl w:ilvl="8">
+      <w:start w:val="1"/>
+      <w:numFmt w:val="bullet"/>
+      <w:lvlText w:val="▪"/>
+      <w:lvlJc w:val="left"/>
+      <w:pPr>
+        <w:tabs>
+          <w:tab w:val="num" w:pos="3600"/>
+        </w:tabs>
+        <w:ind w:left="3600" w:hanging="360"/>
+      </w:pPr>
+      <w:rPr>
+        <w:rFonts w:ascii="OpenSymbol" w:hAnsi="OpenSymbol" w:cs="OpenSymbol" w:hint="default"/>
+        <w:rFonts w:cs="OpenSymbol"/>
+      </w:rPr>
+    </w:lvl>
+  </w:abstractNum>
+  <w:abstractNum w:abstractNumId="4">
+    <w:lvl w:ilvl="0">
+      <w:start w:val="1"/>
+      <w:numFmt w:val="bullet"/>
+      <w:lvlText w:val=""/>
+      <w:lvlJc w:val="left"/>
+      <w:pPr>
+        <w:tabs>
+          <w:tab w:val="num" w:pos="720"/>
+        </w:tabs>
+        <w:ind w:left="720" w:hanging="360"/>
+      </w:pPr>
+      <w:rPr>
+        <w:rFonts w:ascii="Symbol" w:hAnsi="Symbol" w:cs="Symbol" w:hint="default"/>
+        <w:rFonts w:cs="OpenSymbol"/>
+      </w:rPr>
+    </w:lvl>
+    <w:lvl w:ilvl="1">
+      <w:start w:val="1"/>
+      <w:numFmt w:val="bullet"/>
+      <w:lvlText w:val="◦"/>
+      <w:lvlJc w:val="left"/>
+      <w:pPr>
+        <w:tabs>
+          <w:tab w:val="num" w:pos="1080"/>
+        </w:tabs>
+        <w:ind w:left="1080" w:hanging="360"/>
+      </w:pPr>
+      <w:rPr>
+        <w:rFonts w:ascii="OpenSymbol" w:hAnsi="OpenSymbol" w:cs="OpenSymbol" w:hint="default"/>
+        <w:rFonts w:cs="OpenSymbol"/>
+      </w:rPr>
+    </w:lvl>
+    <w:lvl w:ilvl="2">
+      <w:start w:val="1"/>
+      <w:numFmt w:val="bullet"/>
+      <w:lvlText w:val="▪"/>
+      <w:lvlJc w:val="left"/>
+      <w:pPr>
+        <w:tabs>
+          <w:tab w:val="num" w:pos="1440"/>
+        </w:tabs>
+        <w:ind w:left="1440" w:hanging="360"/>
+      </w:pPr>
+      <w:rPr>
+        <w:rFonts w:ascii="OpenSymbol" w:hAnsi="OpenSymbol" w:cs="OpenSymbol" w:hint="default"/>
+        <w:rFonts w:cs="OpenSymbol"/>
+      </w:rPr>
+    </w:lvl>
+    <w:lvl w:ilvl="3">
+      <w:start w:val="1"/>
+      <w:numFmt w:val="bullet"/>
+      <w:lvlText w:val=""/>
+      <w:lvlJc w:val="left"/>
+      <w:pPr>
+        <w:tabs>
+          <w:tab w:val="num" w:pos="1800"/>
+        </w:tabs>
+        <w:ind w:left="1800" w:hanging="360"/>
+      </w:pPr>
+      <w:rPr>
+        <w:rFonts w:ascii="Symbol" w:hAnsi="Symbol" w:cs="Symbol" w:hint="default"/>
+        <w:rFonts w:cs="OpenSymbol"/>
+      </w:rPr>
+    </w:lvl>
+    <w:lvl w:ilvl="4">
+      <w:start w:val="1"/>
+      <w:numFmt w:val="bullet"/>
+      <w:lvlText w:val="◦"/>
+      <w:lvlJc w:val="left"/>
+      <w:pPr>
+        <w:tabs>
+          <w:tab w:val="num" w:pos="2160"/>
+        </w:tabs>
+        <w:ind w:left="2160" w:hanging="360"/>
+      </w:pPr>
+      <w:rPr>
+        <w:rFonts w:ascii="OpenSymbol" w:hAnsi="OpenSymbol" w:cs="OpenSymbol" w:hint="default"/>
+        <w:rFonts w:cs="OpenSymbol"/>
+      </w:rPr>
+    </w:lvl>
+    <w:lvl w:ilvl="5">
+      <w:start w:val="1"/>
+      <w:numFmt w:val="bullet"/>
+      <w:lvlText w:val="▪"/>
+      <w:lvlJc w:val="left"/>
+      <w:pPr>
+        <w:tabs>
+          <w:tab w:val="num" w:pos="2520"/>
+        </w:tabs>
+        <w:ind w:left="2520" w:hanging="360"/>
+      </w:pPr>
+      <w:rPr>
+        <w:rFonts w:ascii="OpenSymbol" w:hAnsi="OpenSymbol" w:cs="OpenSymbol" w:hint="default"/>
+        <w:rFonts w:cs="OpenSymbol"/>
+      </w:rPr>
+    </w:lvl>
+    <w:lvl w:ilvl="6">
+      <w:start w:val="1"/>
+      <w:numFmt w:val="bullet"/>
+      <w:lvlText w:val=""/>
+      <w:lvlJc w:val="left"/>
+      <w:pPr>
+        <w:tabs>
+          <w:tab w:val="num" w:pos="2880"/>
+        </w:tabs>
+        <w:ind w:left="2880" w:hanging="360"/>
+      </w:pPr>
+      <w:rPr>
+        <w:rFonts w:ascii="Symbol" w:hAnsi="Symbol" w:cs="Symbol" w:hint="default"/>
+        <w:rFonts w:cs="OpenSymbol"/>
+      </w:rPr>
+    </w:lvl>
+    <w:lvl w:ilvl="7">
+      <w:start w:val="1"/>
+      <w:numFmt w:val="bullet"/>
+      <w:lvlText w:val="◦"/>
+      <w:lvlJc w:val="left"/>
+      <w:pPr>
+        <w:tabs>
+          <w:tab w:val="num" w:pos="3240"/>
+        </w:tabs>
+        <w:ind w:left="3240" w:hanging="360"/>
+      </w:pPr>
+      <w:rPr>
+        <w:rFonts w:ascii="OpenSymbol" w:hAnsi="OpenSymbol" w:cs="OpenSymbol" w:hint="default"/>
+        <w:rFonts w:cs="OpenSymbol"/>
+      </w:rPr>
+    </w:lvl>
+    <w:lvl w:ilvl="8">
+      <w:start w:val="1"/>
+      <w:numFmt w:val="bullet"/>
+      <w:lvlText w:val="▪"/>
+      <w:lvlJc w:val="left"/>
+      <w:pPr>
+        <w:tabs>
+          <w:tab w:val="num" w:pos="3600"/>
+        </w:tabs>
+        <w:ind w:left="3600" w:hanging="360"/>
+      </w:pPr>
+      <w:rPr>
+        <w:rFonts w:ascii="OpenSymbol" w:hAnsi="OpenSymbol" w:cs="OpenSymbol" w:hint="default"/>
+        <w:rFonts w:cs="OpenSymbol"/>
+      </w:rPr>
+    </w:lvl>
+  </w:abstractNum>
+  <w:abstractNum w:abstractNumId="5">
+    <w:lvl w:ilvl="0">
+      <w:start w:val="1"/>
+      <w:numFmt w:val="bullet"/>
+      <w:lvlText w:val=""/>
+      <w:lvlJc w:val="left"/>
+      <w:pPr>
+        <w:tabs>
+          <w:tab w:val="num" w:pos="720"/>
+        </w:tabs>
+        <w:ind w:left="720" w:hanging="360"/>
+      </w:pPr>
+      <w:rPr>
+        <w:rFonts w:ascii="Symbol" w:hAnsi="Symbol" w:cs="Symbol" w:hint="default"/>
+        <w:rFonts w:cs="OpenSymbol"/>
+      </w:rPr>
+    </w:lvl>
+    <w:lvl w:ilvl="1">
+      <w:start w:val="1"/>
+      <w:numFmt w:val="bullet"/>
+      <w:lvlText w:val="◦"/>
+      <w:lvlJc w:val="left"/>
+      <w:pPr>
+        <w:tabs>
+          <w:tab w:val="num" w:pos="1080"/>
+        </w:tabs>
+        <w:ind w:left="1080" w:hanging="360"/>
+      </w:pPr>
+      <w:rPr>
+        <w:rFonts w:ascii="OpenSymbol" w:hAnsi="OpenSymbol" w:cs="OpenSymbol" w:hint="default"/>
+        <w:rFonts w:cs="OpenSymbol"/>
+      </w:rPr>
+    </w:lvl>
+    <w:lvl w:ilvl="2">
+      <w:start w:val="1"/>
+      <w:numFmt w:val="bullet"/>
+      <w:lvlText w:val="▪"/>
+      <w:lvlJc w:val="left"/>
+      <w:pPr>
+        <w:tabs>
+          <w:tab w:val="num" w:pos="1440"/>
+        </w:tabs>
+        <w:ind w:left="1440" w:hanging="360"/>
+      </w:pPr>
+      <w:rPr>
+        <w:rFonts w:ascii="OpenSymbol" w:hAnsi="OpenSymbol" w:cs="OpenSymbol" w:hint="default"/>
+        <w:rFonts w:cs="OpenSymbol"/>
+      </w:rPr>
+    </w:lvl>
+    <w:lvl w:ilvl="3">
+      <w:start w:val="1"/>
+      <w:numFmt w:val="bullet"/>
+      <w:lvlText w:val=""/>
+      <w:lvlJc w:val="left"/>
+      <w:pPr>
+        <w:tabs>
+          <w:tab w:val="num" w:pos="1800"/>
+        </w:tabs>
+        <w:ind w:left="1800" w:hanging="360"/>
+      </w:pPr>
+      <w:rPr>
+        <w:rFonts w:ascii="Symbol" w:hAnsi="Symbol" w:cs="Symbol" w:hint="default"/>
+        <w:rFonts w:cs="OpenSymbol"/>
+      </w:rPr>
+    </w:lvl>
+    <w:lvl w:ilvl="4">
+      <w:start w:val="1"/>
+      <w:numFmt w:val="bullet"/>
+      <w:lvlText w:val="◦"/>
+      <w:lvlJc w:val="left"/>
+      <w:pPr>
+        <w:tabs>
+          <w:tab w:val="num" w:pos="2160"/>
+        </w:tabs>
+        <w:ind w:left="2160" w:hanging="360"/>
+      </w:pPr>
+      <w:rPr>
+        <w:rFonts w:ascii="OpenSymbol" w:hAnsi="OpenSymbol" w:cs="OpenSymbol" w:hint="default"/>
+        <w:rFonts w:cs="OpenSymbol"/>
+      </w:rPr>
+    </w:lvl>
+    <w:lvl w:ilvl="5">
+      <w:start w:val="1"/>
+      <w:numFmt w:val="bullet"/>
+      <w:lvlText w:val="▪"/>
+      <w:lvlJc w:val="left"/>
+      <w:pPr>
+        <w:tabs>
+          <w:tab w:val="num" w:pos="2520"/>
+        </w:tabs>
+        <w:ind w:left="2520" w:hanging="360"/>
+      </w:pPr>
+      <w:rPr>
+        <w:rFonts w:ascii="OpenSymbol" w:hAnsi="OpenSymbol" w:cs="OpenSymbol" w:hint="default"/>
+        <w:rFonts w:cs="OpenSymbol"/>
+      </w:rPr>
+    </w:lvl>
+    <w:lvl w:ilvl="6">
+      <w:start w:val="1"/>
+      <w:numFmt w:val="bullet"/>
+      <w:lvlText w:val=""/>
+      <w:lvlJc w:val="left"/>
+      <w:pPr>
+        <w:tabs>
+          <w:tab w:val="num" w:pos="2880"/>
+        </w:tabs>
+        <w:ind w:left="2880" w:hanging="360"/>
+      </w:pPr>
+      <w:rPr>
+        <w:rFonts w:ascii="Symbol" w:hAnsi="Symbol" w:cs="Symbol" w:hint="default"/>
+        <w:rFonts w:cs="OpenSymbol"/>
+      </w:rPr>
+    </w:lvl>
+    <w:lvl w:ilvl="7">
+      <w:start w:val="1"/>
+      <w:numFmt w:val="bullet"/>
+      <w:lvlText w:val="◦"/>
+      <w:lvlJc w:val="left"/>
+      <w:pPr>
+        <w:tabs>
+          <w:tab w:val="num" w:pos="3240"/>
+        </w:tabs>
+        <w:ind w:left="3240" w:hanging="360"/>
+      </w:pPr>
+      <w:rPr>
+        <w:rFonts w:ascii="OpenSymbol" w:hAnsi="OpenSymbol" w:cs="OpenSymbol" w:hint="default"/>
+        <w:rFonts w:cs="OpenSymbol"/>
+      </w:rPr>
+    </w:lvl>
+    <w:lvl w:ilvl="8">
+      <w:start w:val="1"/>
+      <w:numFmt w:val="bullet"/>
+      <w:lvlText w:val="▪"/>
+      <w:lvlJc w:val="left"/>
+      <w:pPr>
+        <w:tabs>
+          <w:tab w:val="num" w:pos="3600"/>
+        </w:tabs>
+        <w:ind w:left="3600" w:hanging="360"/>
+      </w:pPr>
+      <w:rPr>
+        <w:rFonts w:ascii="OpenSymbol" w:hAnsi="OpenSymbol" w:cs="OpenSymbol" w:hint="default"/>
+        <w:rFonts w:cs="OpenSymbol"/>
+      </w:rPr>
+    </w:lvl>
+  </w:abstractNum>
+  <w:abstractNum w:abstractNumId="6">
+    <w:lvl w:ilvl="0">
+      <w:start w:val="1"/>
       <w:numFmt w:val="none"/>
       <w:suff w:val="nothing"/>
       <w:lvlText w:val=""/>
@@ -824,6 +2378,15 @@
   <w:num w:numId="3">
     <w:abstractNumId w:val="3"/>
   </w:num>
+  <w:num w:numId="4">
+    <w:abstractNumId w:val="4"/>
+  </w:num>
+  <w:num w:numId="5">
+    <w:abstractNumId w:val="5"/>
+  </w:num>
+  <w:num w:numId="6">
+    <w:abstractNumId w:val="6"/>
+  </w:num>
 </w:numbering>
 </file>
 
@@ -834,6 +2397,7 @@
       <w:rPr>
         <w:rFonts w:ascii="Liberation Serif" w:hAnsi="Liberation Serif" w:eastAsia="Noto Sans CJK SC" w:cs="Lohit Devanagari"/>
         <w:kern w:val="2"/>
+        <w:sz w:val="20"/>
         <w:szCs w:val="24"/>
         <w:lang w:val="en-IN" w:eastAsia="zh-CN" w:bidi="hi-IN"/>
       </w:rPr>
@@ -929,6 +2493,138 @@
     <w:rPr>
       <w:rFonts w:cs="OpenSymbol"/>
     </w:rPr>
+  </w:style>
+  <w:style w:type="character" w:styleId="ListLabel10">
+    <w:name w:val="ListLabel 10"/>
+    <w:qFormat/>
+    <w:rPr>
+      <w:rFonts w:ascii="sans-serif" w:hAnsi="sans-serif" w:cs="OpenSymbol"/>
+      <w:sz w:val="26"/>
+    </w:rPr>
+  </w:style>
+  <w:style w:type="character" w:styleId="ListLabel11">
+    <w:name w:val="ListLabel 11"/>
+    <w:qFormat/>
+    <w:rPr>
+      <w:rFonts w:cs="OpenSymbol"/>
+    </w:rPr>
+  </w:style>
+  <w:style w:type="character" w:styleId="ListLabel12">
+    <w:name w:val="ListLabel 12"/>
+    <w:qFormat/>
+    <w:rPr>
+      <w:rFonts w:cs="OpenSymbol"/>
+    </w:rPr>
+  </w:style>
+  <w:style w:type="character" w:styleId="ListLabel13">
+    <w:name w:val="ListLabel 13"/>
+    <w:qFormat/>
+    <w:rPr>
+      <w:rFonts w:cs="OpenSymbol"/>
+    </w:rPr>
+  </w:style>
+  <w:style w:type="character" w:styleId="ListLabel14">
+    <w:name w:val="ListLabel 14"/>
+    <w:qFormat/>
+    <w:rPr>
+      <w:rFonts w:cs="OpenSymbol"/>
+    </w:rPr>
+  </w:style>
+  <w:style w:type="character" w:styleId="ListLabel15">
+    <w:name w:val="ListLabel 15"/>
+    <w:qFormat/>
+    <w:rPr>
+      <w:rFonts w:cs="OpenSymbol"/>
+    </w:rPr>
+  </w:style>
+  <w:style w:type="character" w:styleId="ListLabel16">
+    <w:name w:val="ListLabel 16"/>
+    <w:qFormat/>
+    <w:rPr>
+      <w:rFonts w:cs="OpenSymbol"/>
+    </w:rPr>
+  </w:style>
+  <w:style w:type="character" w:styleId="ListLabel17">
+    <w:name w:val="ListLabel 17"/>
+    <w:qFormat/>
+    <w:rPr>
+      <w:rFonts w:cs="OpenSymbol"/>
+    </w:rPr>
+  </w:style>
+  <w:style w:type="character" w:styleId="ListLabel18">
+    <w:name w:val="ListLabel 18"/>
+    <w:qFormat/>
+    <w:rPr>
+      <w:rFonts w:cs="OpenSymbol"/>
+    </w:rPr>
+  </w:style>
+  <w:style w:type="character" w:styleId="ListLabel19">
+    <w:name w:val="ListLabel 19"/>
+    <w:qFormat/>
+    <w:rPr>
+      <w:rFonts w:cs="OpenSymbol"/>
+    </w:rPr>
+  </w:style>
+  <w:style w:type="character" w:styleId="ListLabel20">
+    <w:name w:val="ListLabel 20"/>
+    <w:qFormat/>
+    <w:rPr>
+      <w:rFonts w:cs="OpenSymbol"/>
+    </w:rPr>
+  </w:style>
+  <w:style w:type="character" w:styleId="ListLabel21">
+    <w:name w:val="ListLabel 21"/>
+    <w:qFormat/>
+    <w:rPr>
+      <w:rFonts w:cs="OpenSymbol"/>
+    </w:rPr>
+  </w:style>
+  <w:style w:type="character" w:styleId="ListLabel22">
+    <w:name w:val="ListLabel 22"/>
+    <w:qFormat/>
+    <w:rPr>
+      <w:rFonts w:cs="OpenSymbol"/>
+    </w:rPr>
+  </w:style>
+  <w:style w:type="character" w:styleId="ListLabel23">
+    <w:name w:val="ListLabel 23"/>
+    <w:qFormat/>
+    <w:rPr>
+      <w:rFonts w:cs="OpenSymbol"/>
+    </w:rPr>
+  </w:style>
+  <w:style w:type="character" w:styleId="ListLabel24">
+    <w:name w:val="ListLabel 24"/>
+    <w:qFormat/>
+    <w:rPr>
+      <w:rFonts w:cs="OpenSymbol"/>
+    </w:rPr>
+  </w:style>
+  <w:style w:type="character" w:styleId="ListLabel25">
+    <w:name w:val="ListLabel 25"/>
+    <w:qFormat/>
+    <w:rPr>
+      <w:rFonts w:cs="OpenSymbol"/>
+    </w:rPr>
+  </w:style>
+  <w:style w:type="character" w:styleId="ListLabel26">
+    <w:name w:val="ListLabel 26"/>
+    <w:qFormat/>
+    <w:rPr>
+      <w:rFonts w:cs="OpenSymbol"/>
+    </w:rPr>
+  </w:style>
+  <w:style w:type="character" w:styleId="ListLabel27">
+    <w:name w:val="ListLabel 27"/>
+    <w:qFormat/>
+    <w:rPr>
+      <w:rFonts w:cs="OpenSymbol"/>
+    </w:rPr>
+  </w:style>
+  <w:style w:type="character" w:styleId="NumberingSymbols">
+    <w:name w:val="Numbering Symbols"/>
+    <w:qFormat/>
+    <w:rPr/>
   </w:style>
   <w:style w:type="paragraph" w:styleId="Heading">
     <w:name w:val="Heading"/>

</xml_diff>